<commit_message>
Test Plan - Minor changes - Updated
</commit_message>
<xml_diff>
--- a/project-mgmt/design/Testing/CHHS_Test Plan_1.0.docx
+++ b/project-mgmt/design/Testing/CHHS_Test Plan_1.0.docx
@@ -155,7 +155,7 @@
         <w:t xml:space="preserve">Version No: </w:t>
       </w:r>
       <w:r>
-        <w:t>0.1</w:t>
+        <w:t>1.0</w:t>
       </w:r>
     </w:p>
     <w:p/>
@@ -2110,8 +2110,6 @@
               </w:rPr>
               <w:t>30-May-2016</w:t>
             </w:r>
-            <w:bookmarkStart w:id="0" w:name="_GoBack"/>
-            <w:bookmarkEnd w:id="0"/>
           </w:p>
         </w:tc>
       </w:tr>
@@ -2201,11 +2199,11 @@
       <w:pPr>
         <w:pStyle w:val="Heading1"/>
       </w:pPr>
-      <w:bookmarkStart w:id="1" w:name="_Toc452399552"/>
+      <w:bookmarkStart w:id="0" w:name="_Toc452399552"/>
       <w:r>
         <w:t>Test Plan</w:t>
       </w:r>
-      <w:bookmarkEnd w:id="1"/>
+      <w:bookmarkEnd w:id="0"/>
     </w:p>
     <w:p>
       <w:pPr>
@@ -2215,45 +2213,45 @@
           <w:numId w:val="1"/>
         </w:numPr>
       </w:pPr>
-      <w:bookmarkStart w:id="2" w:name="_Toc452399553"/>
+      <w:bookmarkStart w:id="1" w:name="_Toc452399553"/>
       <w:r>
         <w:t>Introduction</w:t>
       </w:r>
+      <w:bookmarkEnd w:id="1"/>
+    </w:p>
+    <w:p>
+      <w:r>
+        <w:t xml:space="preserve">The Purpose of this Document is to plan all the activities for performing the Testing for </w:t>
+      </w:r>
+      <w:r>
+        <w:t>CHHS</w:t>
+      </w:r>
+      <w:r>
+        <w:t xml:space="preserve"> project.</w:t>
+      </w:r>
+      <w:r>
+        <w:t xml:space="preserve"> These activities cover only the management plan for Testing. The engineering activities (Test scripts) pertaining to Testing shall be covered in the Unit/System Test Case document. </w:t>
+      </w:r>
+    </w:p>
+    <w:p/>
+    <w:p>
+      <w:r>
+        <w:t>This plan shall act as input to the Unit/</w:t>
+      </w:r>
+      <w:r>
+        <w:t>System Test Case preparation</w:t>
+      </w:r>
+    </w:p>
+    <w:p/>
+    <w:p>
+      <w:pPr>
+        <w:pStyle w:val="Heading1"/>
+      </w:pPr>
+      <w:bookmarkStart w:id="2" w:name="_Toc452399554"/>
+      <w:r>
+        <w:t>Reference Artifacts</w:t>
+      </w:r>
       <w:bookmarkEnd w:id="2"/>
-    </w:p>
-    <w:p>
-      <w:r>
-        <w:t xml:space="preserve">The Purpose of this Document is to plan all the activities for performing the Testing for </w:t>
-      </w:r>
-      <w:r>
-        <w:t>CHHS</w:t>
-      </w:r>
-      <w:r>
-        <w:t xml:space="preserve"> project.</w:t>
-      </w:r>
-      <w:r>
-        <w:t xml:space="preserve"> These activities cover only the management plan for Testing. The engineering activities (Test scripts) pertaining to Testing shall be covered in the Unit/System Test Case document. </w:t>
-      </w:r>
-    </w:p>
-    <w:p/>
-    <w:p>
-      <w:r>
-        <w:t>This plan shall act as input to the Unit/</w:t>
-      </w:r>
-      <w:r>
-        <w:t>System Test Case preparation</w:t>
-      </w:r>
-    </w:p>
-    <w:p/>
-    <w:p>
-      <w:pPr>
-        <w:pStyle w:val="Heading1"/>
-      </w:pPr>
-      <w:bookmarkStart w:id="3" w:name="_Toc452399554"/>
-      <w:r>
-        <w:t>Reference Artifacts</w:t>
-      </w:r>
-      <w:bookmarkEnd w:id="3"/>
     </w:p>
     <w:p/>
     <w:tbl>
@@ -2458,7 +2456,7 @@
               <w:cnfStyle w:val="000000000000" w:firstRow="0" w:lastRow="0" w:firstColumn="0" w:lastColumn="0" w:oddVBand="0" w:evenVBand="0" w:oddHBand="0" w:evenHBand="0" w:firstRowFirstColumn="0" w:firstRowLastColumn="0" w:lastRowFirstColumn="0" w:lastRowLastColumn="0"/>
             </w:pPr>
             <w:r>
-              <w:t>Information Architecture Document</w:t>
+              <w:t>Technical Design Specification</w:t>
             </w:r>
           </w:p>
         </w:tc>
@@ -2478,7 +2476,7 @@
               <w:t xml:space="preserve">. </w:t>
             </w:r>
             <w:r>
-              <w:t>0.1</w:t>
+              <w:t>1.0</w:t>
             </w:r>
             <w:r>
               <w:t xml:space="preserve"> </w:t>
@@ -2523,11 +2521,10 @@
               <w:cnfStyle w:val="000000000000" w:firstRow="0" w:lastRow="0" w:firstColumn="0" w:lastColumn="0" w:oddVBand="0" w:evenVBand="0" w:oddHBand="0" w:evenHBand="0" w:firstRowFirstColumn="0" w:firstRowLastColumn="0" w:lastRowFirstColumn="0" w:lastRowLastColumn="0"/>
             </w:pPr>
             <w:r>
-              <w:t>Visual Design</w:t>
-            </w:r>
-            <w:r>
-              <w:t xml:space="preserve"> Document</w:t>
-            </w:r>
+              <w:t>Screen Designs</w:t>
+            </w:r>
+            <w:bookmarkStart w:id="3" w:name="_GoBack"/>
+            <w:bookmarkEnd w:id="3"/>
           </w:p>
         </w:tc>
         <w:tc>
@@ -2543,7 +2540,10 @@
               <w:t>Ver no.</w:t>
             </w:r>
             <w:r>
-              <w:t xml:space="preserve"> 0.1</w:t>
+              <w:t xml:space="preserve"> </w:t>
+            </w:r>
+            <w:r>
+              <w:t>1.0</w:t>
             </w:r>
             <w:r>
               <w:t xml:space="preserve">, Release date </w:t>
@@ -5642,7 +5642,13 @@
     </w:p>
     <w:p>
       <w:r>
-        <w:t xml:space="preserve">Product Owner wil provide sign-off for this phase. Test team will support product owner in performing this </w:t>
+        <w:t xml:space="preserve">Product Owner </w:t>
+      </w:r>
+      <w:r>
+        <w:t>will</w:t>
+      </w:r>
+      <w:r>
+        <w:t xml:space="preserve"> provide sign-off for this phase. Test team will support product owner in performing this </w:t>
       </w:r>
       <w:r>
         <w:t xml:space="preserve">Validation </w:t>
@@ -6050,7 +6056,7 @@
               <w:sz w:val="20"/>
               <w:szCs w:val="20"/>
             </w:rPr>
-            <w:t>10</w:t>
+            <w:t>4</w:t>
           </w:r>
           <w:r>
             <w:rPr>
@@ -8476,6 +8482,15 @@
 </file>
 
 <file path=customXml/item1.xml><?xml version="1.0" encoding="utf-8"?>
+<?mso-contentType ?>
+<FormTemplates xmlns="http://schemas.microsoft.com/sharepoint/v3/contenttype/forms">
+  <Display>DocumentLibraryForm</Display>
+  <Edit>DocumentLibraryForm</Edit>
+  <New>DocumentLibraryForm</New>
+</FormTemplates>
+</file>
+
+<file path=customXml/item2.xml><?xml version="1.0" encoding="utf-8"?>
 <ct:contentTypeSchema xmlns:ct="http://schemas.microsoft.com/office/2006/metadata/contentType" xmlns:ma="http://schemas.microsoft.com/office/2006/metadata/properties/metaAttributes" ct:_="" ma:_="" ma:contentTypeName="Document" ma:contentTypeID="0x0101001D2D0BA3165901498A9EF2B31CDB1354" ma:contentTypeVersion="2" ma:contentTypeDescription="Create a new document." ma:contentTypeScope="" ma:versionID="f2ab4e5748fe28423cd91250a02437a9">
   <xsd:schema xmlns:xsd="http://www.w3.org/2001/XMLSchema" xmlns:xs="http://www.w3.org/2001/XMLSchema" xmlns:p="http://schemas.microsoft.com/office/2006/metadata/properties" xmlns:ns2="ad4f4b9b-2cbc-4143-bae8-1268e821405a" targetNamespace="http://schemas.microsoft.com/office/2006/metadata/properties" ma:root="true" ma:fieldsID="70d5ac33fbc69e82e55a32b98b076d7d" ns2:_="">
     <xsd:import namespace="ad4f4b9b-2cbc-4143-bae8-1268e821405a"/>
@@ -8606,15 +8621,6 @@
 </ct:contentTypeSchema>
 </file>
 
-<file path=customXml/item2.xml><?xml version="1.0" encoding="utf-8"?>
-<?mso-contentType ?>
-<FormTemplates xmlns="http://schemas.microsoft.com/sharepoint/v3/contenttype/forms">
-  <Display>DocumentLibraryForm</Display>
-  <Edit>DocumentLibraryForm</Edit>
-  <New>DocumentLibraryForm</New>
-</FormTemplates>
-</file>
-
 <file path=customXml/item3.xml><?xml version="1.0" encoding="utf-8"?>
 <p:properties xmlns:p="http://schemas.microsoft.com/office/2006/metadata/properties" xmlns:xsi="http://www.w3.org/2001/XMLSchema-instance">
   <documentManagement>
@@ -8628,6 +8634,14 @@
 </file>
 
 <file path=customXml/itemProps1.xml><?xml version="1.0" encoding="utf-8"?>
+<ds:datastoreItem xmlns:ds="http://schemas.openxmlformats.org/officeDocument/2006/customXml" ds:itemID="{93F16605-6674-49B1-A166-0CD7F2405372}">
+  <ds:schemaRefs>
+    <ds:schemaRef ds:uri="http://schemas.microsoft.com/sharepoint/v3/contenttype/forms"/>
+  </ds:schemaRefs>
+</ds:datastoreItem>
+</file>
+
+<file path=customXml/itemProps2.xml><?xml version="1.0" encoding="utf-8"?>
 <ds:datastoreItem xmlns:ds="http://schemas.openxmlformats.org/officeDocument/2006/customXml" ds:itemID="{BC514E1E-93EA-43AB-B802-01E24E81B4DC}">
   <ds:schemaRefs>
     <ds:schemaRef ds:uri="http://schemas.microsoft.com/office/2006/metadata/contentType"/>
@@ -8645,14 +8659,6 @@
 </ds:datastoreItem>
 </file>
 
-<file path=customXml/itemProps2.xml><?xml version="1.0" encoding="utf-8"?>
-<ds:datastoreItem xmlns:ds="http://schemas.openxmlformats.org/officeDocument/2006/customXml" ds:itemID="{93F16605-6674-49B1-A166-0CD7F2405372}">
-  <ds:schemaRefs>
-    <ds:schemaRef ds:uri="http://schemas.microsoft.com/sharepoint/v3/contenttype/forms"/>
-  </ds:schemaRefs>
-</ds:datastoreItem>
-</file>
-
 <file path=customXml/itemProps3.xml><?xml version="1.0" encoding="utf-8"?>
 <ds:datastoreItem xmlns:ds="http://schemas.openxmlformats.org/officeDocument/2006/customXml" ds:itemID="{D2F98D1C-C3CB-4A06-84F4-EDF6302962EB}">
   <ds:schemaRefs>
@@ -8663,7 +8669,7 @@
 </file>
 
 <file path=customXml/itemProps4.xml><?xml version="1.0" encoding="utf-8"?>
-<ds:datastoreItem xmlns:ds="http://schemas.openxmlformats.org/officeDocument/2006/customXml" ds:itemID="{000C4CF1-9366-435A-85D9-BF17E81B7797}">
+<ds:datastoreItem xmlns:ds="http://schemas.openxmlformats.org/officeDocument/2006/customXml" ds:itemID="{C8CE10FC-C580-4165-BB7A-72F37479B290}">
   <ds:schemaRefs>
     <ds:schemaRef ds:uri="http://schemas.openxmlformats.org/officeDocument/2006/bibliography"/>
   </ds:schemaRefs>

</xml_diff>